<commit_message>
Changes done according to the review.
</commit_message>
<xml_diff>
--- a/Submission/03_FunctionalSafetyConcept_LaneAssistance.docx
+++ b/Submission/03_FunctionalSafetyConcept_LaneAssistance.docx
@@ -1,6 +1,6 @@
 
 <file path=word/document.xml><?xml version="1.0" encoding="utf-8"?>
-<w:document xmlns:wpc="http://schemas.microsoft.com/office/word/2010/wordprocessingCanvas" xmlns:mc="http://schemas.openxmlformats.org/markup-compatibility/2006" xmlns:o="urn:schemas-microsoft-com:office:office" xmlns:r="http://schemas.openxmlformats.org/officeDocument/2006/relationships" xmlns:m="http://schemas.openxmlformats.org/officeDocument/2006/math" xmlns:v="urn:schemas-microsoft-com:vml" xmlns:wp14="http://schemas.microsoft.com/office/word/2010/wordprocessingDrawing" xmlns:wp="http://schemas.openxmlformats.org/drawingml/2006/wordprocessingDrawing" xmlns:w10="urn:schemas-microsoft-com:office:word" xmlns:w="http://schemas.openxmlformats.org/wordprocessingml/2006/main" xmlns:w14="http://schemas.microsoft.com/office/word/2010/wordml" xmlns:w15="http://schemas.microsoft.com/office/word/2012/wordml" xmlns:wpg="http://schemas.microsoft.com/office/word/2010/wordprocessingGroup" xmlns:wpi="http://schemas.microsoft.com/office/word/2010/wordprocessingInk" xmlns:wne="http://schemas.microsoft.com/office/word/2006/wordml" xmlns:wps="http://schemas.microsoft.com/office/word/2010/wordprocessingShape" mc:Ignorable="w14 w15 wp14">
+<w:document xmlns:wpc="http://schemas.microsoft.com/office/word/2010/wordprocessingCanvas" xmlns:cx="http://schemas.microsoft.com/office/drawing/2014/chartex" xmlns:cx1="http://schemas.microsoft.com/office/drawing/2015/9/8/chartex" xmlns:mc="http://schemas.openxmlformats.org/markup-compatibility/2006" xmlns:o="urn:schemas-microsoft-com:office:office" xmlns:r="http://schemas.openxmlformats.org/officeDocument/2006/relationships" xmlns:m="http://schemas.openxmlformats.org/officeDocument/2006/math" xmlns:v="urn:schemas-microsoft-com:vml" xmlns:wp14="http://schemas.microsoft.com/office/word/2010/wordprocessingDrawing" xmlns:wp="http://schemas.openxmlformats.org/drawingml/2006/wordprocessingDrawing" xmlns:w10="urn:schemas-microsoft-com:office:word" xmlns:w="http://schemas.openxmlformats.org/wordprocessingml/2006/main" xmlns:w14="http://schemas.microsoft.com/office/word/2010/wordml" xmlns:w15="http://schemas.microsoft.com/office/word/2012/wordml" xmlns:w16se="http://schemas.microsoft.com/office/word/2015/wordml/symex" xmlns:wpg="http://schemas.microsoft.com/office/word/2010/wordprocessingGroup" xmlns:wpi="http://schemas.microsoft.com/office/word/2010/wordprocessingInk" xmlns:wne="http://schemas.microsoft.com/office/word/2006/wordml" xmlns:wps="http://schemas.microsoft.com/office/word/2010/wordprocessingShape" mc:Ignorable="w14 w15 w16se wp14">
   <w:body>
     <w:p>
       <w:pPr>
@@ -19,7 +19,7 @@
       <w:r>
         <w:rPr>
           <w:noProof/>
-          <w:lang w:val="en-IN" w:eastAsia="en-IN"/>
+          <w:lang w:val="en-US" w:eastAsia="en-US"/>
         </w:rPr>
         <w:drawing>
           <wp:anchor distT="0" distB="0" distL="114300" distR="114300" simplePos="0" relativeHeight="251658240" behindDoc="0" locked="0" layoutInCell="1" hidden="0" allowOverlap="1">
@@ -68,7 +68,7 @@
       <w:r>
         <w:rPr>
           <w:noProof/>
-          <w:lang w:val="en-IN" w:eastAsia="en-IN"/>
+          <w:lang w:val="en-US" w:eastAsia="en-US"/>
         </w:rPr>
         <w:drawing>
           <wp:anchor distT="0" distB="0" distL="0" distR="0" simplePos="0" relativeHeight="251659264" behindDoc="0" locked="0" layoutInCell="1" hidden="0" allowOverlap="1">
@@ -234,7 +234,7 @@
       <w:r>
         <w:rPr>
           <w:noProof/>
-          <w:lang w:val="en-IN" w:eastAsia="en-IN"/>
+          <w:lang w:val="en-US" w:eastAsia="en-US"/>
         </w:rPr>
         <w:drawing>
           <wp:inline distT="0" distB="0" distL="0" distR="0">
@@ -1381,7 +1381,7 @@
         <w:rPr>
           <w:noProof/>
           <w:color w:val="auto"/>
-          <w:lang w:val="en-IN" w:eastAsia="en-IN"/>
+          <w:lang w:val="en-US" w:eastAsia="en-US"/>
         </w:rPr>
         <w:drawing>
           <wp:inline distT="0" distB="0" distL="0" distR="0">
@@ -1437,27 +1437,14 @@
       <w:r>
         <w:t xml:space="preserve">Figure </w:t>
       </w:r>
-      <w:r>
-        <w:fldChar w:fldCharType="begin"/>
-      </w:r>
-      <w:r>
-        <w:instrText xml:space="preserve"> SEQ Figure \* ARABIC </w:instrText>
-      </w:r>
-      <w:r>
-        <w:fldChar w:fldCharType="separate"/>
-      </w:r>
-      <w:r>
-        <w:rPr>
-          <w:noProof/>
-        </w:rPr>
-        <w:t>1</w:t>
-      </w:r>
-      <w:r>
-        <w:rPr>
-          <w:noProof/>
-        </w:rPr>
-        <w:fldChar w:fldCharType="end"/>
-      </w:r>
+      <w:fldSimple w:instr=" SEQ Figure \* ARABIC ">
+        <w:r>
+          <w:rPr>
+            <w:noProof/>
+          </w:rPr>
+          <w:t>1</w:t>
+        </w:r>
+      </w:fldSimple>
       <w:r>
         <w:t>: Lane Assistance System Architecture Diagram</w:t>
       </w:r>
@@ -3714,22 +3701,16 @@
           <w:color w:val="auto"/>
         </w:rPr>
       </w:pPr>
-    </w:p>
-    <w:p>
-      <w:pPr>
-        <w:keepNext/>
-        <w:jc w:val="center"/>
-      </w:pPr>
       <w:r>
         <w:rPr>
           <w:noProof/>
-          <w:lang w:val="en-IN" w:eastAsia="en-IN"/>
+          <w:lang w:val="en-US" w:eastAsia="en-US"/>
         </w:rPr>
         <w:drawing>
           <wp:inline distT="0" distB="0" distL="0" distR="0">
-            <wp:extent cx="5588000" cy="3143250"/>
-            <wp:effectExtent l="0" t="0" r="0" b="6350"/>
-            <wp:docPr id="6" name="Picture 6"/>
+            <wp:extent cx="5943600" cy="3343275"/>
+            <wp:effectExtent l="0" t="0" r="0" b="9525"/>
+            <wp:docPr id="5" name="Picture 5" descr="graphic_asset_3.png"/>
             <wp:cNvGraphicFramePr>
               <a:graphicFrameLocks xmlns:a="http://schemas.openxmlformats.org/drawingml/2006/main" noChangeAspect="1"/>
             </wp:cNvGraphicFramePr>
@@ -3737,8 +3718,10 @@
               <a:graphicData uri="http://schemas.openxmlformats.org/drawingml/2006/picture">
                 <pic:pic xmlns:pic="http://schemas.openxmlformats.org/drawingml/2006/picture">
                   <pic:nvPicPr>
-                    <pic:cNvPr id="6" name="graphic_asset_4.png"/>
-                    <pic:cNvPicPr/>
+                    <pic:cNvPr id="0" name="Picture 1" descr="graphic_asset_3.png"/>
+                    <pic:cNvPicPr>
+                      <a:picLocks noChangeAspect="1" noChangeArrowheads="1"/>
+                    </pic:cNvPicPr>
                   </pic:nvPicPr>
                   <pic:blipFill>
                     <a:blip r:embed="rId11" cstate="print">
@@ -3748,18 +3731,23 @@
                         </a:ext>
                       </a:extLst>
                     </a:blip>
+                    <a:srcRect/>
                     <a:stretch>
                       <a:fillRect/>
                     </a:stretch>
                   </pic:blipFill>
-                  <pic:spPr>
+                  <pic:spPr bwMode="auto">
                     <a:xfrm>
                       <a:off x="0" y="0"/>
-                      <a:ext cx="5589304" cy="3143984"/>
+                      <a:ext cx="5943600" cy="3343275"/>
                     </a:xfrm>
                     <a:prstGeom prst="rect">
                       <a:avLst/>
                     </a:prstGeom>
+                    <a:noFill/>
+                    <a:ln>
+                      <a:noFill/>
+                    </a:ln>
                   </pic:spPr>
                 </pic:pic>
               </a:graphicData>
@@ -3767,6 +3755,14 @@
           </wp:inline>
         </w:drawing>
       </w:r>
+      <w:bookmarkStart w:id="18" w:name="_GoBack"/>
+      <w:bookmarkEnd w:id="18"/>
+    </w:p>
+    <w:p>
+      <w:pPr>
+        <w:keepNext/>
+        <w:jc w:val="center"/>
+      </w:pPr>
     </w:p>
     <w:p>
       <w:pPr>
@@ -3779,27 +3775,14 @@
       <w:r>
         <w:t xml:space="preserve">Figure </w:t>
       </w:r>
-      <w:r>
-        <w:fldChar w:fldCharType="begin"/>
-      </w:r>
-      <w:r>
-        <w:instrText xml:space="preserve"> SEQ Figure \* ARABIC </w:instrText>
-      </w:r>
-      <w:r>
-        <w:fldChar w:fldCharType="separate"/>
-      </w:r>
-      <w:r>
-        <w:rPr>
-          <w:noProof/>
-        </w:rPr>
-        <w:t>2</w:t>
-      </w:r>
-      <w:r>
-        <w:rPr>
-          <w:noProof/>
-        </w:rPr>
-        <w:fldChar w:fldCharType="end"/>
-      </w:r>
+      <w:fldSimple w:instr=" SEQ Figure \* ARABIC ">
+        <w:r>
+          <w:rPr>
+            <w:noProof/>
+          </w:rPr>
+          <w:t>2</w:t>
+        </w:r>
+      </w:fldSimple>
       <w:r>
         <w:t>: Refined System Architecture</w:t>
       </w:r>
@@ -3811,8 +3794,8 @@
           <w:szCs w:val="32"/>
         </w:rPr>
       </w:pPr>
-      <w:bookmarkStart w:id="18" w:name="_g2lqf7kmbspk" w:colFirst="0" w:colLast="0"/>
-      <w:bookmarkEnd w:id="18"/>
+      <w:bookmarkStart w:id="19" w:name="_g2lqf7kmbspk" w:colFirst="0" w:colLast="0"/>
+      <w:bookmarkEnd w:id="19"/>
       <w:r>
         <w:br w:type="page"/>
       </w:r>
@@ -4399,8 +4382,8 @@
           <w:szCs w:val="32"/>
         </w:rPr>
       </w:pPr>
-      <w:bookmarkStart w:id="19" w:name="_4w6r8buy4lrp" w:colFirst="0" w:colLast="0"/>
-      <w:bookmarkEnd w:id="19"/>
+      <w:bookmarkStart w:id="20" w:name="_4w6r8buy4lrp" w:colFirst="0" w:colLast="0"/>
+      <w:bookmarkEnd w:id="20"/>
       <w:r>
         <w:br w:type="page"/>
       </w:r>
@@ -4790,10 +4773,7 @@
         </w:tc>
       </w:tr>
     </w:tbl>
-    <w:p>
-      <w:bookmarkStart w:id="20" w:name="_GoBack"/>
-      <w:bookmarkEnd w:id="20"/>
-    </w:p>
+    <w:p/>
     <w:sectPr>
       <w:pgSz w:w="12240" w:h="15840"/>
       <w:pgMar w:top="1440" w:right="1440" w:bottom="1440" w:left="1440" w:header="0" w:footer="720" w:gutter="0"/>
@@ -4811,7 +4791,7 @@
 </file>
 
 <file path=word/endnotes.xml><?xml version="1.0" encoding="utf-8"?>
-<w:endnotes xmlns:wpc="http://schemas.microsoft.com/office/word/2010/wordprocessingCanvas" xmlns:mc="http://schemas.openxmlformats.org/markup-compatibility/2006" xmlns:o="urn:schemas-microsoft-com:office:office" xmlns:r="http://schemas.openxmlformats.org/officeDocument/2006/relationships" xmlns:m="http://schemas.openxmlformats.org/officeDocument/2006/math" xmlns:v="urn:schemas-microsoft-com:vml" xmlns:wp14="http://schemas.microsoft.com/office/word/2010/wordprocessingDrawing" xmlns:wp="http://schemas.openxmlformats.org/drawingml/2006/wordprocessingDrawing" xmlns:w10="urn:schemas-microsoft-com:office:word" xmlns:w="http://schemas.openxmlformats.org/wordprocessingml/2006/main" xmlns:w14="http://schemas.microsoft.com/office/word/2010/wordml" xmlns:w15="http://schemas.microsoft.com/office/word/2012/wordml" xmlns:wpg="http://schemas.microsoft.com/office/word/2010/wordprocessingGroup" xmlns:wpi="http://schemas.microsoft.com/office/word/2010/wordprocessingInk" xmlns:wne="http://schemas.microsoft.com/office/word/2006/wordml" xmlns:wps="http://schemas.microsoft.com/office/word/2010/wordprocessingShape" mc:Ignorable="w14 w15 wp14">
+<w:endnotes xmlns:wpc="http://schemas.microsoft.com/office/word/2010/wordprocessingCanvas" xmlns:cx="http://schemas.microsoft.com/office/drawing/2014/chartex" xmlns:cx1="http://schemas.microsoft.com/office/drawing/2015/9/8/chartex" xmlns:mc="http://schemas.openxmlformats.org/markup-compatibility/2006" xmlns:o="urn:schemas-microsoft-com:office:office" xmlns:r="http://schemas.openxmlformats.org/officeDocument/2006/relationships" xmlns:m="http://schemas.openxmlformats.org/officeDocument/2006/math" xmlns:v="urn:schemas-microsoft-com:vml" xmlns:wp14="http://schemas.microsoft.com/office/word/2010/wordprocessingDrawing" xmlns:wp="http://schemas.openxmlformats.org/drawingml/2006/wordprocessingDrawing" xmlns:w10="urn:schemas-microsoft-com:office:word" xmlns:w="http://schemas.openxmlformats.org/wordprocessingml/2006/main" xmlns:w14="http://schemas.microsoft.com/office/word/2010/wordml" xmlns:w15="http://schemas.microsoft.com/office/word/2012/wordml" xmlns:w16se="http://schemas.microsoft.com/office/word/2015/wordml/symex" xmlns:wpg="http://schemas.microsoft.com/office/word/2010/wordprocessingGroup" xmlns:wpi="http://schemas.microsoft.com/office/word/2010/wordprocessingInk" xmlns:wne="http://schemas.microsoft.com/office/word/2006/wordml" xmlns:wps="http://schemas.microsoft.com/office/word/2010/wordprocessingShape" mc:Ignorable="w14 w15 w16se wp14">
   <w:endnote w:type="separator" w:id="-1">
     <w:p>
       <w:pPr>
@@ -4836,7 +4816,7 @@
 </file>
 
 <file path=word/footnotes.xml><?xml version="1.0" encoding="utf-8"?>
-<w:footnotes xmlns:wpc="http://schemas.microsoft.com/office/word/2010/wordprocessingCanvas" xmlns:mc="http://schemas.openxmlformats.org/markup-compatibility/2006" xmlns:o="urn:schemas-microsoft-com:office:office" xmlns:r="http://schemas.openxmlformats.org/officeDocument/2006/relationships" xmlns:m="http://schemas.openxmlformats.org/officeDocument/2006/math" xmlns:v="urn:schemas-microsoft-com:vml" xmlns:wp14="http://schemas.microsoft.com/office/word/2010/wordprocessingDrawing" xmlns:wp="http://schemas.openxmlformats.org/drawingml/2006/wordprocessingDrawing" xmlns:w10="urn:schemas-microsoft-com:office:word" xmlns:w="http://schemas.openxmlformats.org/wordprocessingml/2006/main" xmlns:w14="http://schemas.microsoft.com/office/word/2010/wordml" xmlns:w15="http://schemas.microsoft.com/office/word/2012/wordml" xmlns:wpg="http://schemas.microsoft.com/office/word/2010/wordprocessingGroup" xmlns:wpi="http://schemas.microsoft.com/office/word/2010/wordprocessingInk" xmlns:wne="http://schemas.microsoft.com/office/word/2006/wordml" xmlns:wps="http://schemas.microsoft.com/office/word/2010/wordprocessingShape" mc:Ignorable="w14 w15 wp14">
+<w:footnotes xmlns:wpc="http://schemas.microsoft.com/office/word/2010/wordprocessingCanvas" xmlns:cx="http://schemas.microsoft.com/office/drawing/2014/chartex" xmlns:cx1="http://schemas.microsoft.com/office/drawing/2015/9/8/chartex" xmlns:mc="http://schemas.openxmlformats.org/markup-compatibility/2006" xmlns:o="urn:schemas-microsoft-com:office:office" xmlns:r="http://schemas.openxmlformats.org/officeDocument/2006/relationships" xmlns:m="http://schemas.openxmlformats.org/officeDocument/2006/math" xmlns:v="urn:schemas-microsoft-com:vml" xmlns:wp14="http://schemas.microsoft.com/office/word/2010/wordprocessingDrawing" xmlns:wp="http://schemas.openxmlformats.org/drawingml/2006/wordprocessingDrawing" xmlns:w10="urn:schemas-microsoft-com:office:word" xmlns:w="http://schemas.openxmlformats.org/wordprocessingml/2006/main" xmlns:w14="http://schemas.microsoft.com/office/word/2010/wordml" xmlns:w15="http://schemas.microsoft.com/office/word/2012/wordml" xmlns:w16se="http://schemas.microsoft.com/office/word/2015/wordml/symex" xmlns:wpg="http://schemas.microsoft.com/office/word/2010/wordprocessingGroup" xmlns:wpi="http://schemas.microsoft.com/office/word/2010/wordprocessingInk" xmlns:wne="http://schemas.microsoft.com/office/word/2006/wordml" xmlns:wps="http://schemas.microsoft.com/office/word/2010/wordprocessingShape" mc:Ignorable="w14 w15 w16se wp14">
   <w:footnote w:type="separator" w:id="-1">
     <w:p>
       <w:pPr>
@@ -4861,7 +4841,7 @@
 </file>
 
 <file path=word/numbering.xml><?xml version="1.0" encoding="utf-8"?>
-<w:numbering xmlns:wpc="http://schemas.microsoft.com/office/word/2010/wordprocessingCanvas" xmlns:mc="http://schemas.openxmlformats.org/markup-compatibility/2006" xmlns:o="urn:schemas-microsoft-com:office:office" xmlns:r="http://schemas.openxmlformats.org/officeDocument/2006/relationships" xmlns:m="http://schemas.openxmlformats.org/officeDocument/2006/math" xmlns:v="urn:schemas-microsoft-com:vml" xmlns:wp14="http://schemas.microsoft.com/office/word/2010/wordprocessingDrawing" xmlns:wp="http://schemas.openxmlformats.org/drawingml/2006/wordprocessingDrawing" xmlns:w10="urn:schemas-microsoft-com:office:word" xmlns:w="http://schemas.openxmlformats.org/wordprocessingml/2006/main" xmlns:w14="http://schemas.microsoft.com/office/word/2010/wordml" xmlns:w15="http://schemas.microsoft.com/office/word/2012/wordml" xmlns:wpg="http://schemas.microsoft.com/office/word/2010/wordprocessingGroup" xmlns:wpi="http://schemas.microsoft.com/office/word/2010/wordprocessingInk" xmlns:wne="http://schemas.microsoft.com/office/word/2006/wordml" xmlns:wps="http://schemas.microsoft.com/office/word/2010/wordprocessingShape" mc:Ignorable="w14 w15 wp14">
+<w:numbering xmlns:wpc="http://schemas.microsoft.com/office/word/2010/wordprocessingCanvas" xmlns:cx="http://schemas.microsoft.com/office/drawing/2014/chartex" xmlns:cx1="http://schemas.microsoft.com/office/drawing/2015/9/8/chartex" xmlns:mc="http://schemas.openxmlformats.org/markup-compatibility/2006" xmlns:o="urn:schemas-microsoft-com:office:office" xmlns:r="http://schemas.openxmlformats.org/officeDocument/2006/relationships" xmlns:m="http://schemas.openxmlformats.org/officeDocument/2006/math" xmlns:v="urn:schemas-microsoft-com:vml" xmlns:wp14="http://schemas.microsoft.com/office/word/2010/wordprocessingDrawing" xmlns:wp="http://schemas.openxmlformats.org/drawingml/2006/wordprocessingDrawing" xmlns:w10="urn:schemas-microsoft-com:office:word" xmlns:w="http://schemas.openxmlformats.org/wordprocessingml/2006/main" xmlns:w14="http://schemas.microsoft.com/office/word/2010/wordml" xmlns:w15="http://schemas.microsoft.com/office/word/2012/wordml" xmlns:w16se="http://schemas.microsoft.com/office/word/2015/wordml/symex" xmlns:wpg="http://schemas.microsoft.com/office/word/2010/wordprocessingGroup" xmlns:wpi="http://schemas.microsoft.com/office/word/2010/wordprocessingInk" xmlns:wne="http://schemas.microsoft.com/office/word/2006/wordml" xmlns:wps="http://schemas.microsoft.com/office/word/2010/wordprocessingShape" mc:Ignorable="w14 w15 w16se wp14">
   <w:abstractNum w:abstractNumId="0" w15:restartNumberingAfterBreak="0">
     <w:nsid w:val="153A0850"/>
     <w:multiLevelType w:val="hybridMultilevel"/>
@@ -5329,7 +5309,7 @@
 </file>
 
 <file path=word/styles.xml><?xml version="1.0" encoding="utf-8"?>
-<w:styles xmlns:mc="http://schemas.openxmlformats.org/markup-compatibility/2006" xmlns:r="http://schemas.openxmlformats.org/officeDocument/2006/relationships" xmlns:w="http://schemas.openxmlformats.org/wordprocessingml/2006/main" xmlns:w14="http://schemas.microsoft.com/office/word/2010/wordml" xmlns:w15="http://schemas.microsoft.com/office/word/2012/wordml" mc:Ignorable="w14 w15">
+<w:styles xmlns:mc="http://schemas.openxmlformats.org/markup-compatibility/2006" xmlns:r="http://schemas.openxmlformats.org/officeDocument/2006/relationships" xmlns:w="http://schemas.openxmlformats.org/wordprocessingml/2006/main" xmlns:w14="http://schemas.microsoft.com/office/word/2010/wordml" xmlns:w15="http://schemas.microsoft.com/office/word/2012/wordml" xmlns:w16se="http://schemas.microsoft.com/office/word/2015/wordml/symex" mc:Ignorable="w14 w15 w16se">
   <w:docDefaults>
     <w:rPrDefault>
       <w:rPr>

</xml_diff>